<commit_message>
Added more to the questionair
Co-Authored-By: Daniel-Ian-Robinson <92424879+Daniel-Ian-Robinson@users.noreply.github.com>
</commit_message>
<xml_diff>
--- a/Assignment 2, Quiz.docx
+++ b/Assignment 2, Quiz.docx
@@ -12,8 +12,297 @@
         <w:rPr>
           <w:lang w:val="en-US"/>
         </w:rPr>
-        <w:t>What made this quiz app enjoyable/not enjoyable to play?</w:t>
-      </w:r>
+        <w:t xml:space="preserve">What made this quiz app </w:t>
+      </w:r>
+      <w:r>
+        <w:rPr>
+          <w:lang w:val="en-US"/>
+        </w:rPr>
+        <w:t>fun</w:t>
+      </w:r>
+      <w:r>
+        <w:rPr>
+          <w:lang w:val="en-US"/>
+        </w:rPr>
+        <w:t xml:space="preserve">/not </w:t>
+      </w:r>
+      <w:r>
+        <w:rPr>
+          <w:lang w:val="en-US"/>
+        </w:rPr>
+        <w:t xml:space="preserve">fun </w:t>
+      </w:r>
+      <w:r>
+        <w:rPr>
+          <w:lang w:val="en-US"/>
+        </w:rPr>
+        <w:t>to play?</w:t>
+      </w:r>
+    </w:p>
+    <w:p>
+      <w:pPr>
+        <w:rPr>
+          <w:lang w:val="en-US"/>
+        </w:rPr>
+      </w:pPr>
+    </w:p>
+    <w:p>
+      <w:pPr>
+        <w:rPr>
+          <w:lang w:val="en-US"/>
+        </w:rPr>
+      </w:pPr>
+    </w:p>
+    <w:p>
+      <w:pPr>
+        <w:rPr>
+          <w:lang w:val="en-US"/>
+        </w:rPr>
+      </w:pPr>
+      <w:r>
+        <w:rPr>
+          <w:lang w:val="en-US"/>
+        </w:rPr>
+        <w:t>Was everything straight forward?</w:t>
+      </w:r>
+    </w:p>
+    <w:p>
+      <w:pPr>
+        <w:rPr>
+          <w:lang w:val="en-US"/>
+        </w:rPr>
+      </w:pPr>
+    </w:p>
+    <w:p>
+      <w:pPr>
+        <w:rPr>
+          <w:lang w:val="en-US"/>
+        </w:rPr>
+      </w:pPr>
+    </w:p>
+    <w:p>
+      <w:pPr>
+        <w:rPr>
+          <w:lang w:val="en-US"/>
+        </w:rPr>
+      </w:pPr>
+      <w:r>
+        <w:rPr>
+          <w:lang w:val="en-US"/>
+        </w:rPr>
+        <w:t>What parts of the app were well designed?</w:t>
+      </w:r>
+    </w:p>
+    <w:p>
+      <w:pPr>
+        <w:rPr>
+          <w:lang w:val="en-US"/>
+        </w:rPr>
+      </w:pPr>
+    </w:p>
+    <w:p>
+      <w:pPr>
+        <w:rPr>
+          <w:lang w:val="en-US"/>
+        </w:rPr>
+      </w:pPr>
+    </w:p>
+    <w:p>
+      <w:pPr>
+        <w:rPr>
+          <w:lang w:val="en-US"/>
+        </w:rPr>
+      </w:pPr>
+      <w:r>
+        <w:rPr>
+          <w:lang w:val="en-US"/>
+        </w:rPr>
+        <w:t>What made these designs good?</w:t>
+      </w:r>
+    </w:p>
+    <w:p>
+      <w:pPr>
+        <w:rPr>
+          <w:lang w:val="en-US"/>
+        </w:rPr>
+      </w:pPr>
+    </w:p>
+    <w:p>
+      <w:pPr>
+        <w:rPr>
+          <w:lang w:val="en-US"/>
+        </w:rPr>
+      </w:pPr>
+    </w:p>
+    <w:p>
+      <w:pPr>
+        <w:rPr>
+          <w:lang w:val="en-US"/>
+        </w:rPr>
+      </w:pPr>
+      <w:r>
+        <w:rPr>
+          <w:lang w:val="en-US"/>
+        </w:rPr>
+        <w:t>What was good/bad about the per answer result feedback?</w:t>
+      </w:r>
+    </w:p>
+    <w:p>
+      <w:pPr>
+        <w:rPr>
+          <w:lang w:val="en-US"/>
+        </w:rPr>
+      </w:pPr>
+    </w:p>
+    <w:p>
+      <w:pPr>
+        <w:rPr>
+          <w:lang w:val="en-US"/>
+        </w:rPr>
+      </w:pPr>
+    </w:p>
+    <w:p>
+      <w:pPr>
+        <w:rPr>
+          <w:lang w:val="en-US"/>
+        </w:rPr>
+      </w:pPr>
+      <w:r>
+        <w:rPr>
+          <w:lang w:val="en-US"/>
+        </w:rPr>
+        <w:t>W</w:t>
+      </w:r>
+      <w:r>
+        <w:rPr>
+          <w:lang w:val="en-US"/>
+        </w:rPr>
+        <w:t>hat about the gesture navigation (swiping to go between the menu and infographic) is good or can be improved?</w:t>
+      </w:r>
+    </w:p>
+    <w:p>
+      <w:pPr>
+        <w:rPr>
+          <w:lang w:val="en-US"/>
+        </w:rPr>
+      </w:pPr>
+    </w:p>
+    <w:p>
+      <w:pPr>
+        <w:rPr>
+          <w:lang w:val="en-US"/>
+        </w:rPr>
+      </w:pPr>
+    </w:p>
+    <w:p>
+      <w:pPr>
+        <w:rPr>
+          <w:lang w:val="en-US"/>
+        </w:rPr>
+      </w:pPr>
+      <w:r>
+        <w:rPr>
+          <w:lang w:val="en-US"/>
+        </w:rPr>
+        <w:t>Do you prefer navigating with the buttons, gestures, or both?</w:t>
+      </w:r>
+    </w:p>
+    <w:p>
+      <w:pPr>
+        <w:rPr>
+          <w:lang w:val="en-US"/>
+        </w:rPr>
+      </w:pPr>
+    </w:p>
+    <w:p>
+      <w:pPr>
+        <w:rPr>
+          <w:lang w:val="en-US"/>
+        </w:rPr>
+      </w:pPr>
+    </w:p>
+    <w:p>
+      <w:pPr>
+        <w:rPr>
+          <w:lang w:val="en-US"/>
+        </w:rPr>
+      </w:pPr>
+      <w:r>
+        <w:rPr>
+          <w:lang w:val="en-US"/>
+        </w:rPr>
+        <w:t xml:space="preserve">Were the pictures themselves clear and identifiable? </w:t>
+      </w:r>
+    </w:p>
+    <w:p>
+      <w:pPr>
+        <w:rPr>
+          <w:lang w:val="en-US"/>
+        </w:rPr>
+      </w:pPr>
+    </w:p>
+    <w:p>
+      <w:pPr>
+        <w:rPr>
+          <w:lang w:val="en-US"/>
+        </w:rPr>
+      </w:pPr>
+    </w:p>
+    <w:p>
+      <w:pPr>
+        <w:rPr>
+          <w:lang w:val="en-US"/>
+        </w:rPr>
+      </w:pPr>
+      <w:r>
+        <w:rPr>
+          <w:lang w:val="en-US"/>
+        </w:rPr>
+        <w:t>How confident between 0 – 10</w:t>
+      </w:r>
+      <w:r>
+        <w:rPr>
+          <w:lang w:val="en-US"/>
+        </w:rPr>
+        <w:t xml:space="preserve"> (</w:t>
+      </w:r>
+      <w:r>
+        <w:rPr>
+          <w:lang w:val="en-US"/>
+        </w:rPr>
+        <w:t>not confident, very confident respectively</w:t>
+      </w:r>
+      <w:r>
+        <w:rPr>
+          <w:lang w:val="en-US"/>
+        </w:rPr>
+        <w:t>)</w:t>
+      </w:r>
+      <w:r>
+        <w:rPr>
+          <w:lang w:val="en-US"/>
+        </w:rPr>
+        <w:t xml:space="preserve"> are you with identifying New </w:t>
+      </w:r>
+      <w:r>
+        <w:rPr>
+          <w:lang w:val="en-US"/>
+        </w:rPr>
+        <w:t>Zealand’s</w:t>
+      </w:r>
+      <w:r>
+        <w:rPr>
+          <w:lang w:val="en-US"/>
+        </w:rPr>
+        <w:t xml:space="preserve"> native birds?</w:t>
+      </w:r>
+    </w:p>
+    <w:p>
+      <w:pPr>
+        <w:rPr>
+          <w:lang w:val="en-US"/>
+        </w:rPr>
+      </w:pPr>
     </w:p>
     <w:p>
       <w:pPr>
@@ -48,77 +337,6 @@
           <w:lang w:val="en-US"/>
         </w:rPr>
       </w:pPr>
-      <w:r>
-        <w:rPr>
-          <w:lang w:val="en-US"/>
-        </w:rPr>
-        <w:t>W</w:t>
-      </w:r>
-      <w:r>
-        <w:rPr>
-          <w:lang w:val="en-US"/>
-        </w:rPr>
-        <w:t>hat about the gesture navigation (swiping to go between the menu and infographic) is good or can be improved?</w:t>
-      </w:r>
-    </w:p>
-    <w:p>
-      <w:pPr>
-        <w:rPr>
-          <w:lang w:val="en-US"/>
-        </w:rPr>
-      </w:pPr>
-    </w:p>
-    <w:p>
-      <w:pPr>
-        <w:rPr>
-          <w:lang w:val="en-US"/>
-        </w:rPr>
-      </w:pPr>
-      <w:r>
-        <w:rPr>
-          <w:lang w:val="en-US"/>
-        </w:rPr>
-        <w:t>Would both a button and gestures for navigation be preferred or one over the other?</w:t>
-      </w:r>
-    </w:p>
-    <w:p>
-      <w:pPr>
-        <w:rPr>
-          <w:lang w:val="en-US"/>
-        </w:rPr>
-      </w:pPr>
-    </w:p>
-    <w:p>
-      <w:pPr>
-        <w:rPr>
-          <w:lang w:val="en-US"/>
-        </w:rPr>
-      </w:pPr>
-      <w:r>
-        <w:rPr>
-          <w:lang w:val="en-US"/>
-        </w:rPr>
-        <w:t xml:space="preserve">How confident between 0 – 10 not confident, very confident respectively are you with identifying New </w:t>
-      </w:r>
-      <w:r>
-        <w:rPr>
-          <w:lang w:val="en-US"/>
-        </w:rPr>
-        <w:t>Zealand’s</w:t>
-      </w:r>
-      <w:r>
-        <w:rPr>
-          <w:lang w:val="en-US"/>
-        </w:rPr>
-        <w:t xml:space="preserve"> native birds?</w:t>
-      </w:r>
-    </w:p>
-    <w:p>
-      <w:pPr>
-        <w:rPr>
-          <w:lang w:val="en-US"/>
-        </w:rPr>
-      </w:pPr>
     </w:p>
     <w:p>
       <w:pPr>
@@ -138,6 +356,20 @@
         </w:rPr>
         <w:t>advantageous to expand your knowledge about New Zealand birds?</w:t>
       </w:r>
+    </w:p>
+    <w:p>
+      <w:pPr>
+        <w:rPr>
+          <w:lang w:val="en-US"/>
+        </w:rPr>
+      </w:pPr>
+    </w:p>
+    <w:p>
+      <w:pPr>
+        <w:rPr>
+          <w:lang w:val="en-US"/>
+        </w:rPr>
+      </w:pPr>
     </w:p>
     <w:p>
       <w:pPr>

</xml_diff>